<commit_message>
minor updates to project submission
</commit_message>
<xml_diff>
--- a/450Checkpoint2.docx
+++ b/450Checkpoint2.docx
@@ -8,20 +8,12 @@
         <w:ind w:left="2880" w:firstLine="720"/>
         <w:rPr>
           <w:rFonts w:ascii="Segoe UI" w:eastAsia="Times New Roman" w:hAnsi="Segoe UI" w:cs="Segoe UI"/>
-          <w:sz w:val="24"/>
-          <w:szCs w:val="24"/>
-        </w:rPr>
-      </w:pPr>
-      <w:r>
-        <w:rPr>
-          <w:rFonts w:ascii="Segoe UI" w:eastAsia="Times New Roman" w:hAnsi="Segoe UI" w:cs="Segoe UI"/>
           <w:b/>
           <w:bCs/>
           <w:sz w:val="24"/>
           <w:szCs w:val="24"/>
         </w:rPr>
-        <w:t>Data</w:t>
-      </w:r>
+      </w:pPr>
       <w:r>
         <w:rPr>
           <w:rFonts w:ascii="Segoe UI" w:eastAsia="Times New Roman" w:hAnsi="Segoe UI" w:cs="Segoe UI"/>
@@ -30,7 +22,7 @@
           <w:sz w:val="24"/>
           <w:szCs w:val="24"/>
         </w:rPr>
-        <w:t xml:space="preserve"> </w:t>
+        <w:t>Data</w:t>
       </w:r>
       <w:r>
         <w:rPr>
@@ -40,7 +32,7 @@
           <w:sz w:val="24"/>
           <w:szCs w:val="24"/>
         </w:rPr>
-        <w:t>Sci</w:t>
+        <w:t xml:space="preserve"> </w:t>
       </w:r>
       <w:r>
         <w:rPr>
@@ -50,7 +42,7 @@
           <w:sz w:val="24"/>
           <w:szCs w:val="24"/>
         </w:rPr>
-        <w:t>ence</w:t>
+        <w:t>Sci</w:t>
       </w:r>
       <w:r>
         <w:rPr>
@@ -60,12 +52,33 @@
           <w:sz w:val="24"/>
           <w:szCs w:val="24"/>
         </w:rPr>
+        <w:t>ence</w:t>
+      </w:r>
+      <w:r>
+        <w:rPr>
+          <w:rFonts w:ascii="Segoe UI" w:eastAsia="Times New Roman" w:hAnsi="Segoe UI" w:cs="Segoe UI"/>
+          <w:b/>
+          <w:bCs/>
+          <w:sz w:val="24"/>
+          <w:szCs w:val="24"/>
+        </w:rPr>
         <w:t xml:space="preserve"> 450</w:t>
       </w:r>
     </w:p>
     <w:p>
       <w:pPr>
         <w:spacing w:after="0" w:line="240" w:lineRule="auto"/>
+        <w:ind w:left="2880" w:firstLine="720"/>
+        <w:rPr>
+          <w:rFonts w:ascii="Segoe UI" w:eastAsia="Times New Roman" w:hAnsi="Segoe UI" w:cs="Segoe UI"/>
+          <w:sz w:val="24"/>
+          <w:szCs w:val="24"/>
+        </w:rPr>
+      </w:pPr>
+    </w:p>
+    <w:p>
+      <w:pPr>
+        <w:spacing w:after="0" w:line="240" w:lineRule="auto"/>
         <w:rPr>
           <w:rFonts w:ascii="Segoe UI" w:eastAsia="Times New Roman" w:hAnsi="Segoe UI" w:cs="Segoe UI"/>
           <w:sz w:val="20"/>
@@ -138,13 +151,15 @@
         <w:spacing w:after="0" w:line="240" w:lineRule="auto"/>
         <w:rPr>
           <w:rFonts w:ascii="Segoe UI" w:eastAsia="Times New Roman" w:hAnsi="Segoe UI" w:cs="Segoe UI"/>
-          <w:sz w:val="20"/>
-          <w:szCs w:val="24"/>
-        </w:rPr>
-      </w:pPr>
-      <w:r>
-        <w:rPr>
-          <w:rFonts w:ascii="Segoe UI" w:eastAsia="Times New Roman" w:hAnsi="Segoe UI" w:cs="Segoe UI"/>
+          <w:b/>
+          <w:sz w:val="20"/>
+          <w:szCs w:val="24"/>
+        </w:rPr>
+      </w:pPr>
+      <w:r>
+        <w:rPr>
+          <w:rFonts w:ascii="Segoe UI" w:eastAsia="Times New Roman" w:hAnsi="Segoe UI" w:cs="Segoe UI"/>
+          <w:b/>
           <w:sz w:val="20"/>
           <w:szCs w:val="24"/>
         </w:rPr>
@@ -218,7 +233,23 @@
           <w:sz w:val="20"/>
           <w:szCs w:val="24"/>
         </w:rPr>
-        <w:t xml:space="preserve"> as the platform for deep learning experiments as there is a good online community for sup</w:t>
+        <w:t xml:space="preserve"> as the platform for deep learning experiments as there is a good online com</w:t>
+      </w:r>
+      <w:r>
+        <w:rPr>
+          <w:rFonts w:ascii="Segoe UI" w:eastAsia="Times New Roman" w:hAnsi="Segoe UI" w:cs="Segoe UI"/>
+          <w:sz w:val="20"/>
+          <w:szCs w:val="24"/>
+        </w:rPr>
+        <w:t xml:space="preserve">munity </w:t>
+      </w:r>
+      <w:r>
+        <w:rPr>
+          <w:rFonts w:ascii="Segoe UI" w:eastAsia="Times New Roman" w:hAnsi="Segoe UI" w:cs="Segoe UI"/>
+          <w:sz w:val="20"/>
+          <w:szCs w:val="24"/>
+        </w:rPr>
+        <w:t>sup</w:t>
       </w:r>
       <w:r>
         <w:rPr>
@@ -304,7 +335,17 @@
           <w:sz w:val="20"/>
           <w:szCs w:val="24"/>
         </w:rPr>
-        <w:t xml:space="preserve">1] is subset of the Tiny Images </w:t>
+        <w:t>1] is subset of th</w:t>
+      </w:r>
+      <w:bookmarkStart w:id="0" w:name="_GoBack"/>
+      <w:bookmarkEnd w:id="0"/>
+      <w:r>
+        <w:rPr>
+          <w:rFonts w:ascii="Segoe UI" w:eastAsia="Times New Roman" w:hAnsi="Segoe UI" w:cs="Segoe UI"/>
+          <w:sz w:val="20"/>
+          <w:szCs w:val="24"/>
+        </w:rPr>
+        <w:t xml:space="preserve">e Tiny Images </w:t>
       </w:r>
       <w:r>
         <w:rPr>
@@ -1251,7 +1292,6 @@
           <w:sz w:val="20"/>
           <w:szCs w:val="24"/>
         </w:rPr>
-        <w:lastRenderedPageBreak/>
         <w:t>Progress Description:</w:t>
       </w:r>
     </w:p>
@@ -1291,6 +1331,37 @@
           <w:szCs w:val="24"/>
         </w:rPr>
       </w:pPr>
+      <w:r>
+        <w:rPr>
+          <w:rFonts w:ascii="Segoe UI" w:eastAsia="Times New Roman" w:hAnsi="Segoe UI" w:cs="Segoe UI"/>
+          <w:sz w:val="20"/>
+          <w:szCs w:val="24"/>
+        </w:rPr>
+        <w:t xml:space="preserve">I installed Tensorflow on my machine following instructions from here: </w:t>
+      </w:r>
+      <w:hyperlink r:id="rId5" w:history="1">
+        <w:r>
+          <w:rPr>
+            <w:rStyle w:val="Hyperlink"/>
+            <w:rFonts w:ascii="Segoe UI" w:eastAsia="Times New Roman" w:hAnsi="Segoe UI" w:cs="Segoe UI"/>
+            <w:sz w:val="20"/>
+            <w:szCs w:val="24"/>
+          </w:rPr>
+          <w:t>https://www.tensorflow.org/install/</w:t>
+        </w:r>
+      </w:hyperlink>
+    </w:p>
+    <w:p>
+      <w:pPr>
+        <w:pStyle w:val="ListParagraph"/>
+        <w:spacing w:after="0" w:line="240" w:lineRule="auto"/>
+        <w:ind w:left="1080"/>
+        <w:rPr>
+          <w:rFonts w:ascii="Segoe UI" w:eastAsia="Times New Roman" w:hAnsi="Segoe UI" w:cs="Segoe UI"/>
+          <w:sz w:val="20"/>
+          <w:szCs w:val="24"/>
+        </w:rPr>
+      </w:pPr>
     </w:p>
     <w:p>
       <w:pPr>
@@ -1335,7 +1406,7 @@
         </w:rPr>
         <w:t xml:space="preserve">To learn about Convolutional Neural networks, I am using the notes and lectures taught in CS31N Course: </w:t>
       </w:r>
-      <w:hyperlink r:id="rId5" w:history="1">
+      <w:hyperlink r:id="rId6" w:history="1">
         <w:r>
           <w:rPr>
             <w:rStyle w:val="Hyperlink"/>
@@ -1365,7 +1436,7 @@
         </w:rPr>
         <w:t xml:space="preserve">The video lectures are available </w:t>
       </w:r>
-      <w:hyperlink r:id="rId6" w:history="1">
+      <w:hyperlink r:id="rId7" w:history="1">
         <w:r>
           <w:rPr>
             <w:rStyle w:val="Hyperlink"/>
@@ -1416,31 +1487,45 @@
         </w:rPr>
         <w:t xml:space="preserve">So far, I have completed 4 lectures and notes. In the </w:t>
       </w:r>
-      <w:proofErr w:type="gramStart"/>
-      <w:r>
-        <w:rPr>
-          <w:rFonts w:ascii="Segoe UI" w:eastAsia="Times New Roman" w:hAnsi="Segoe UI" w:cs="Segoe UI"/>
-          <w:sz w:val="20"/>
-          <w:szCs w:val="24"/>
-        </w:rPr>
-        <w:t>lectures</w:t>
-      </w:r>
-      <w:proofErr w:type="gramEnd"/>
-      <w:r>
-        <w:rPr>
-          <w:rFonts w:ascii="Segoe UI" w:eastAsia="Times New Roman" w:hAnsi="Segoe UI" w:cs="Segoe UI"/>
-          <w:sz w:val="20"/>
-          <w:szCs w:val="24"/>
-        </w:rPr>
-        <w:t xml:space="preserve"> so far</w:t>
-      </w:r>
-      <w:r>
-        <w:rPr>
-          <w:rFonts w:ascii="Segoe UI" w:eastAsia="Times New Roman" w:hAnsi="Segoe UI" w:cs="Segoe UI"/>
-          <w:sz w:val="20"/>
-          <w:szCs w:val="24"/>
-        </w:rPr>
-        <w:t xml:space="preserve"> they taught about K-Nearest neighbors and an introduction to Neural networks. They also taught the concept of backpropagation works for neural networks.</w:t>
+      <w:r>
+        <w:rPr>
+          <w:rFonts w:ascii="Segoe UI" w:eastAsia="Times New Roman" w:hAnsi="Segoe UI" w:cs="Segoe UI"/>
+          <w:sz w:val="20"/>
+          <w:szCs w:val="24"/>
+        </w:rPr>
+        <w:t>lectures,</w:t>
+      </w:r>
+      <w:r>
+        <w:rPr>
+          <w:rFonts w:ascii="Segoe UI" w:eastAsia="Times New Roman" w:hAnsi="Segoe UI" w:cs="Segoe UI"/>
+          <w:sz w:val="20"/>
+          <w:szCs w:val="24"/>
+        </w:rPr>
+        <w:t xml:space="preserve"> so </w:t>
+      </w:r>
+      <w:r>
+        <w:rPr>
+          <w:rFonts w:ascii="Segoe UI" w:eastAsia="Times New Roman" w:hAnsi="Segoe UI" w:cs="Segoe UI"/>
+          <w:sz w:val="20"/>
+          <w:szCs w:val="24"/>
+        </w:rPr>
+        <w:t>they taught about K-Nearest neighbors and an introduction to Neural networks. They also taught the concept of backpropagation</w:t>
+      </w:r>
+      <w:r>
+        <w:rPr>
+          <w:rFonts w:ascii="Segoe UI" w:eastAsia="Times New Roman" w:hAnsi="Segoe UI" w:cs="Segoe UI"/>
+          <w:sz w:val="20"/>
+          <w:szCs w:val="24"/>
+        </w:rPr>
+        <w:t xml:space="preserve"> </w:t>
+      </w:r>
+      <w:r>
+        <w:rPr>
+          <w:rFonts w:ascii="Segoe UI" w:eastAsia="Times New Roman" w:hAnsi="Segoe UI" w:cs="Segoe UI"/>
+          <w:sz w:val="20"/>
+          <w:szCs w:val="24"/>
+        </w:rPr>
+        <w:t>for neural networks.</w:t>
       </w:r>
     </w:p>
     <w:p>
@@ -1635,7 +1720,7 @@
                     </pic:cNvPicPr>
                   </pic:nvPicPr>
                   <pic:blipFill>
-                    <a:blip r:embed="rId7" cstate="print">
+                    <a:blip r:embed="rId8" cstate="print">
                       <a:extLst>
                         <a:ext uri="{28A0092B-C50C-407E-A947-70E740481C1C}">
                           <a14:useLocalDpi xmlns:a14="http://schemas.microsoft.com/office/drawing/2010/main" val="0"/>
@@ -1736,7 +1821,48 @@
           <w:sz w:val="20"/>
           <w:szCs w:val="24"/>
         </w:rPr>
-        <w:t>For this experiment, I experimented with the Boston dataset. In this dataset, I will try to model the median house value in a neighborhood based on the % of lower status population in the neighborhood. Here also, I used Tensorflow and gradient descent to find the optimal value of slope of the line. Here is the Tensorflow graph generated for this work:</w:t>
+        <w:t>For this experiment, I experimented with the Boston data</w:t>
+      </w:r>
+      <w:r>
+        <w:rPr>
+          <w:rFonts w:ascii="Segoe UI" w:eastAsia="Times New Roman" w:hAnsi="Segoe UI" w:cs="Segoe UI"/>
+          <w:sz w:val="20"/>
+          <w:szCs w:val="24"/>
+        </w:rPr>
+        <w:t>set. In this dataset, I tried</w:t>
+      </w:r>
+      <w:r>
+        <w:rPr>
+          <w:rFonts w:ascii="Segoe UI" w:eastAsia="Times New Roman" w:hAnsi="Segoe UI" w:cs="Segoe UI"/>
+          <w:sz w:val="20"/>
+          <w:szCs w:val="24"/>
+        </w:rPr>
+        <w:t xml:space="preserve"> to model the median house value in a neighborhood based on the % of lower status </w:t>
+      </w:r>
+      <w:r>
+        <w:rPr>
+          <w:rFonts w:ascii="Segoe UI" w:eastAsia="Times New Roman" w:hAnsi="Segoe UI" w:cs="Segoe UI"/>
+          <w:sz w:val="20"/>
+          <w:szCs w:val="24"/>
+        </w:rPr>
+        <w:lastRenderedPageBreak/>
+        <w:t>population in the neighborhood. Here also, I used Tensorflow and gradient descent to find the optimal value of slope</w:t>
+      </w:r>
+      <w:r>
+        <w:rPr>
+          <w:rFonts w:ascii="Segoe UI" w:eastAsia="Times New Roman" w:hAnsi="Segoe UI" w:cs="Segoe UI"/>
+          <w:sz w:val="20"/>
+          <w:szCs w:val="24"/>
+        </w:rPr>
+        <w:t xml:space="preserve"> and intercept</w:t>
+      </w:r>
+      <w:r>
+        <w:rPr>
+          <w:rFonts w:ascii="Segoe UI" w:eastAsia="Times New Roman" w:hAnsi="Segoe UI" w:cs="Segoe UI"/>
+          <w:sz w:val="20"/>
+          <w:szCs w:val="24"/>
+        </w:rPr>
+        <w:t xml:space="preserve"> of the line. Here is the Tensorflow graph generated for this work:</w:t>
       </w:r>
     </w:p>
     <w:p>
@@ -1766,7 +1892,6 @@
         <w:rPr>
           <w:noProof/>
         </w:rPr>
-        <w:lastRenderedPageBreak/>
         <w:drawing>
           <wp:inline distT="0" distB="0" distL="0" distR="0" wp14:anchorId="0CBEC1D8" wp14:editId="243F852E">
             <wp:extent cx="4476161" cy="1960906"/>
@@ -1785,7 +1910,7 @@
                     </pic:cNvPicPr>
                   </pic:nvPicPr>
                   <pic:blipFill>
-                    <a:blip r:embed="rId8" cstate="print">
+                    <a:blip r:embed="rId9" cstate="print">
                       <a:extLst>
                         <a:ext uri="{28A0092B-C50C-407E-A947-70E740481C1C}">
                           <a14:useLocalDpi xmlns:a14="http://schemas.microsoft.com/office/drawing/2010/main" val="0"/>
@@ -1894,7 +2019,7 @@
                     </pic:cNvPicPr>
                   </pic:nvPicPr>
                   <pic:blipFill>
-                    <a:blip r:embed="rId9">
+                    <a:blip r:embed="rId10">
                       <a:extLst>
                         <a:ext uri="{28A0092B-C50C-407E-A947-70E740481C1C}">
                           <a14:useLocalDpi xmlns:a14="http://schemas.microsoft.com/office/drawing/2010/main" val="0"/>
@@ -1993,7 +2118,7 @@
                     </pic:cNvPicPr>
                   </pic:nvPicPr>
                   <pic:blipFill>
-                    <a:blip r:embed="rId10">
+                    <a:blip r:embed="rId11">
                       <a:extLst>
                         <a:ext uri="{28A0092B-C50C-407E-A947-70E740481C1C}">
                           <a14:useLocalDpi xmlns:a14="http://schemas.microsoft.com/office/drawing/2010/main" val="0"/>
@@ -2109,7 +2234,7 @@
           <w:szCs w:val="20"/>
         </w:rPr>
       </w:pPr>
-      <w:hyperlink r:id="rId11" w:tgtFrame="_blank" w:history="1">
+      <w:hyperlink r:id="rId12" w:tgtFrame="_blank" w:history="1">
         <w:r>
           <w:rPr>
             <w:rFonts w:ascii="Segoe UI" w:eastAsia="Times New Roman" w:hAnsi="Segoe UI" w:cs="Segoe UI"/>
@@ -2136,7 +2261,7 @@
           <w:szCs w:val="20"/>
         </w:rPr>
       </w:pPr>
-      <w:hyperlink r:id="rId12" w:tgtFrame="_blank" w:history="1">
+      <w:hyperlink r:id="rId13" w:tgtFrame="_blank" w:history="1">
         <w:r>
           <w:rPr>
             <w:rFonts w:ascii="Segoe UI" w:eastAsia="Times New Roman" w:hAnsi="Segoe UI" w:cs="Segoe UI"/>
@@ -2163,7 +2288,7 @@
           <w:szCs w:val="20"/>
         </w:rPr>
       </w:pPr>
-      <w:hyperlink r:id="rId13" w:tgtFrame="_blank" w:history="1">
+      <w:hyperlink r:id="rId14" w:tgtFrame="_blank" w:history="1">
         <w:r>
           <w:rPr>
             <w:rFonts w:ascii="Segoe UI" w:eastAsia="Times New Roman" w:hAnsi="Segoe UI" w:cs="Segoe UI"/>
@@ -2190,7 +2315,7 @@
           <w:szCs w:val="20"/>
         </w:rPr>
       </w:pPr>
-      <w:hyperlink r:id="rId14" w:history="1">
+      <w:hyperlink r:id="rId15" w:history="1">
         <w:r>
           <w:rPr>
             <w:rStyle w:val="Hyperlink"/>
@@ -2224,7 +2349,7 @@
         </w:rPr>
         <w:t xml:space="preserve">Lectures: </w:t>
       </w:r>
-      <w:hyperlink r:id="rId15" w:history="1">
+      <w:hyperlink r:id="rId16" w:history="1">
         <w:r>
           <w:rPr>
             <w:rStyle w:val="Hyperlink"/>
@@ -2236,8 +2361,32 @@
         </w:r>
       </w:hyperlink>
     </w:p>
-    <w:bookmarkStart w:id="0" w:name="_GoBack"/>
-    <w:bookmarkEnd w:id="0"/>
+    <w:p>
+      <w:pPr>
+        <w:pStyle w:val="ListParagraph"/>
+        <w:numPr>
+          <w:ilvl w:val="1"/>
+          <w:numId w:val="4"/>
+        </w:numPr>
+        <w:spacing w:before="100" w:beforeAutospacing="1" w:after="0" w:line="240" w:lineRule="auto"/>
+        <w:rPr>
+          <w:rFonts w:ascii="Segoe UI" w:eastAsia="Times New Roman" w:hAnsi="Segoe UI" w:cs="Segoe UI"/>
+          <w:sz w:val="20"/>
+          <w:szCs w:val="20"/>
+        </w:rPr>
+      </w:pPr>
+      <w:hyperlink r:id="rId17" w:history="1">
+        <w:r>
+          <w:rPr>
+            <w:rStyle w:val="Hyperlink"/>
+            <w:rFonts w:ascii="Segoe UI" w:eastAsia="Times New Roman" w:hAnsi="Segoe UI" w:cs="Segoe UI"/>
+            <w:sz w:val="20"/>
+            <w:szCs w:val="24"/>
+          </w:rPr>
+          <w:t>https://www.tensorflow.org/install/</w:t>
+        </w:r>
+      </w:hyperlink>
+    </w:p>
     <w:p>
       <w:pPr>
         <w:pStyle w:val="ListParagraph"/>
@@ -2249,45 +2398,7 @@
           <w:szCs w:val="20"/>
         </w:rPr>
       </w:pPr>
-      <w:r>
-        <w:rPr>
-          <w:rFonts w:ascii="Segoe UI" w:eastAsia="Times New Roman" w:hAnsi="Segoe UI" w:cs="Segoe UI"/>
-          <w:sz w:val="20"/>
-          <w:szCs w:val="24"/>
-        </w:rPr>
-        <w:fldChar w:fldCharType="begin"/>
-      </w:r>
-      <w:r>
-        <w:rPr>
-          <w:rFonts w:ascii="Segoe UI" w:eastAsia="Times New Roman" w:hAnsi="Segoe UI" w:cs="Segoe UI"/>
-          <w:sz w:val="20"/>
-          <w:szCs w:val="24"/>
-        </w:rPr>
-        <w:instrText xml:space="preserve"> HYPERLINK "https://www.youtube.com/watch?v=NfnWJUyUJYU&amp;list=PLkt2uSq6rBVctENoVBg1TpCC7OQi31AlC" </w:instrText>
-      </w:r>
-      <w:r>
-        <w:rPr>
-          <w:rFonts w:ascii="Segoe UI" w:eastAsia="Times New Roman" w:hAnsi="Segoe UI" w:cs="Segoe UI"/>
-          <w:sz w:val="20"/>
-          <w:szCs w:val="24"/>
-        </w:rPr>
-      </w:r>
-      <w:r>
-        <w:rPr>
-          <w:rFonts w:ascii="Segoe UI" w:eastAsia="Times New Roman" w:hAnsi="Segoe UI" w:cs="Segoe UI"/>
-          <w:sz w:val="20"/>
-          <w:szCs w:val="24"/>
-        </w:rPr>
-        <w:fldChar w:fldCharType="separate"/>
-      </w:r>
-      <w:r>
-        <w:rPr>
-          <w:rFonts w:ascii="Segoe UI" w:eastAsia="Times New Roman" w:hAnsi="Segoe UI" w:cs="Segoe UI"/>
-          <w:sz w:val="20"/>
-          <w:szCs w:val="24"/>
-        </w:rPr>
-        <w:fldChar w:fldCharType="end"/>
-      </w:r>
+      <w:hyperlink r:id="rId18" w:history="1"/>
     </w:p>
     <w:p>
       <w:pPr>
@@ -2512,7 +2623,7 @@
   <w:abstractNum w:abstractNumId="2" w15:restartNumberingAfterBreak="0">
     <w:nsid w:val="29B41604"/>
     <w:multiLevelType w:val="multilevel"/>
-    <w:tmpl w:val="42F075DC"/>
+    <w:tmpl w:val="AC6896D0"/>
     <w:lvl w:ilvl="0">
       <w:start w:val="1"/>
       <w:numFmt w:val="decimal"/>
@@ -2524,6 +2635,9 @@
         </w:tabs>
         <w:ind w:left="720" w:hanging="360"/>
       </w:pPr>
+      <w:rPr>
+        <w:b/>
+      </w:rPr>
     </w:lvl>
     <w:lvl w:ilvl="1">
       <w:numFmt w:val="bullet"/>

</xml_diff>